<commit_message>
add demo for jni
</commit_message>
<xml_diff>
--- a/Android Studio 之 JNI 开发详解.docx
+++ b/Android Studio 之 JNI 开发详解.docx
@@ -27,9 +27,6 @@
           <w:numId w:val="1"/>
         </w:numPr>
         <w:ind w:firstLineChars="0"/>
-        <w:rPr>
-          <w:rFonts w:hint="eastAsia"/>
-        </w:rPr>
       </w:pPr>
       <w:r>
         <w:rPr>
@@ -130,9 +127,6 @@
           <w:numId w:val="1"/>
         </w:numPr>
         <w:ind w:firstLineChars="0"/>
-        <w:rPr>
-          <w:rFonts w:hint="eastAsia"/>
-        </w:rPr>
       </w:pPr>
       <w:r>
         <w:rPr>
@@ -279,9 +273,6 @@
           <w:numId w:val="1"/>
         </w:numPr>
         <w:ind w:firstLineChars="0"/>
-        <w:rPr>
-          <w:rFonts w:hint="eastAsia"/>
-        </w:rPr>
       </w:pPr>
       <w:r>
         <w:rPr>
@@ -419,7 +410,6 @@
         <w:ind w:firstLineChars="0"/>
         <w:rPr>
           <w:rStyle w:val="a5"/>
-          <w:rFonts w:hint="eastAsia"/>
           <w:b w:val="0"/>
           <w:bCs w:val="0"/>
         </w:rPr>
@@ -447,9 +437,6 @@
       <w:pPr>
         <w:pStyle w:val="a4"/>
         <w:ind w:left="360" w:firstLineChars="0" w:firstLine="0"/>
-        <w:rPr>
-          <w:rFonts w:hint="eastAsia"/>
-        </w:rPr>
       </w:pPr>
       <w:r>
         <w:rPr>
@@ -496,9 +483,6 @@
       <w:pPr>
         <w:pStyle w:val="a4"/>
         <w:ind w:left="360" w:firstLineChars="0" w:firstLine="0"/>
-        <w:rPr>
-          <w:rFonts w:hint="eastAsia"/>
-        </w:rPr>
       </w:pPr>
       <w:r>
         <w:rPr>
@@ -545,9 +529,6 @@
       <w:pPr>
         <w:pStyle w:val="a4"/>
         <w:ind w:left="360" w:firstLineChars="0" w:firstLine="0"/>
-        <w:rPr>
-          <w:rFonts w:hint="eastAsia"/>
-        </w:rPr>
       </w:pPr>
       <w:r>
         <w:rPr>
@@ -574,9 +555,6 @@
       <w:pPr>
         <w:pStyle w:val="a4"/>
         <w:ind w:left="360" w:firstLineChars="0" w:firstLine="0"/>
-        <w:rPr>
-          <w:rFonts w:hint="eastAsia"/>
-        </w:rPr>
       </w:pPr>
       <w:r>
         <w:rPr>
@@ -624,9 +602,6 @@
       <w:pPr>
         <w:pStyle w:val="a4"/>
         <w:ind w:left="360" w:firstLineChars="0" w:firstLine="0"/>
-        <w:rPr>
-          <w:rFonts w:hint="eastAsia"/>
-        </w:rPr>
       </w:pPr>
       <w:r>
         <w:rPr>
@@ -677,9 +652,6 @@
           <w:numId w:val="1"/>
         </w:numPr>
         <w:ind w:firstLineChars="0"/>
-        <w:rPr>
-          <w:rFonts w:hint="eastAsia"/>
-        </w:rPr>
       </w:pPr>
       <w:r>
         <w:rPr>
@@ -702,9 +674,6 @@
           <w:numId w:val="2"/>
         </w:numPr>
         <w:ind w:firstLineChars="0"/>
-        <w:rPr>
-          <w:rFonts w:hint="eastAsia"/>
-        </w:rPr>
       </w:pPr>
       <w:r>
         <w:rPr>
@@ -735,9 +704,6 @@
       <w:pPr>
         <w:pStyle w:val="a4"/>
         <w:ind w:left="360" w:firstLineChars="0" w:firstLine="0"/>
-        <w:rPr>
-          <w:rFonts w:hint="eastAsia"/>
-        </w:rPr>
       </w:pPr>
       <w:r>
         <w:rPr>
@@ -788,9 +754,6 @@
           <w:numId w:val="2"/>
         </w:numPr>
         <w:ind w:firstLineChars="0"/>
-        <w:rPr>
-          <w:rFonts w:hint="eastAsia"/>
-        </w:rPr>
       </w:pPr>
       <w:r>
         <w:rPr>
@@ -899,9 +862,6 @@
       <w:pPr>
         <w:pStyle w:val="a4"/>
         <w:ind w:left="360" w:firstLineChars="0" w:firstLine="0"/>
-        <w:rPr>
-          <w:rFonts w:hint="eastAsia"/>
-        </w:rPr>
       </w:pPr>
       <w:r>
         <w:rPr>
@@ -1055,18 +1015,12 @@
       <w:pPr>
         <w:pStyle w:val="a4"/>
         <w:ind w:left="720" w:firstLineChars="0" w:firstLine="0"/>
-        <w:rPr>
-          <w:rFonts w:hint="eastAsia"/>
-        </w:rPr>
       </w:pPr>
     </w:p>
     <w:p>
       <w:pPr>
         <w:pStyle w:val="a4"/>
         <w:ind w:left="720" w:firstLineChars="0" w:firstLine="0"/>
-        <w:rPr>
-          <w:rFonts w:hint="eastAsia"/>
-        </w:rPr>
       </w:pPr>
       <w:r>
         <w:rPr>
@@ -1113,9 +1067,6 @@
       <w:pPr>
         <w:pStyle w:val="a4"/>
         <w:ind w:left="720" w:firstLineChars="0" w:firstLine="0"/>
-        <w:rPr>
-          <w:rFonts w:hint="eastAsia"/>
-        </w:rPr>
       </w:pPr>
       <w:r>
         <w:rPr>
@@ -1152,9 +1103,6 @@
           <w:numId w:val="2"/>
         </w:numPr>
         <w:ind w:firstLineChars="0"/>
-        <w:rPr>
-          <w:rFonts w:hint="eastAsia"/>
-        </w:rPr>
       </w:pPr>
       <w:r>
         <w:rPr>
@@ -1188,7 +1136,7 @@
         <w:ind w:left="720" w:firstLineChars="0" w:firstLine="0"/>
         <w:jc w:val="left"/>
         <w:rPr>
-          <w:rFonts w:ascii="宋体" w:eastAsia="宋体" w:hAnsi="宋体" w:cs="宋体" w:hint="eastAsia"/>
+          <w:rFonts w:ascii="宋体" w:eastAsia="宋体" w:hAnsi="宋体" w:cs="宋体"/>
           <w:kern w:val="0"/>
           <w:sz w:val="24"/>
           <w:szCs w:val="24"/>
@@ -1234,8 +1182,6 @@
           </wp:inline>
         </w:drawing>
       </w:r>
-      <w:bookmarkStart w:id="0" w:name="_GoBack"/>
-      <w:bookmarkEnd w:id="0"/>
     </w:p>
     <w:p>
       <w:pPr>
@@ -1244,7 +1190,7 @@
         <w:ind w:left="720" w:firstLineChars="0" w:firstLine="0"/>
         <w:jc w:val="left"/>
         <w:rPr>
-          <w:rFonts w:ascii="宋体" w:eastAsia="宋体" w:hAnsi="宋体" w:cs="宋体" w:hint="eastAsia"/>
+          <w:rFonts w:ascii="宋体" w:eastAsia="宋体" w:hAnsi="宋体" w:cs="宋体"/>
           <w:kern w:val="0"/>
           <w:sz w:val="18"/>
           <w:szCs w:val="18"/>
@@ -1318,7 +1264,7 @@
         <w:ind w:left="720" w:firstLineChars="0" w:firstLine="0"/>
         <w:jc w:val="left"/>
         <w:rPr>
-          <w:rFonts w:ascii="宋体" w:eastAsia="宋体" w:hAnsi="宋体" w:cs="宋体" w:hint="eastAsia"/>
+          <w:rFonts w:ascii="宋体" w:eastAsia="宋体" w:hAnsi="宋体" w:cs="宋体"/>
           <w:kern w:val="0"/>
           <w:sz w:val="18"/>
           <w:szCs w:val="18"/>
@@ -1332,7 +1278,7 @@
         <w:ind w:left="840" w:firstLineChars="0" w:firstLine="120"/>
         <w:jc w:val="left"/>
         <w:rPr>
-          <w:rFonts w:ascii="宋体" w:eastAsia="宋体" w:hAnsi="宋体" w:cs="宋体" w:hint="eastAsia"/>
+          <w:rFonts w:ascii="宋体" w:eastAsia="宋体" w:hAnsi="宋体" w:cs="宋体"/>
           <w:kern w:val="0"/>
           <w:sz w:val="18"/>
           <w:szCs w:val="18"/>
@@ -1388,7 +1334,7 @@
         <w:ind w:left="840" w:firstLineChars="0" w:firstLine="120"/>
         <w:jc w:val="left"/>
         <w:rPr>
-          <w:rFonts w:ascii="宋体" w:eastAsia="宋体" w:hAnsi="宋体" w:cs="宋体" w:hint="eastAsia"/>
+          <w:rFonts w:ascii="宋体" w:eastAsia="宋体" w:hAnsi="宋体" w:cs="宋体"/>
           <w:kern w:val="0"/>
           <w:sz w:val="18"/>
           <w:szCs w:val="18"/>
@@ -1444,7 +1390,7 @@
         <w:ind w:leftChars="443" w:left="930" w:firstLineChars="16" w:firstLine="29"/>
         <w:jc w:val="left"/>
         <w:rPr>
-          <w:rFonts w:ascii="宋体" w:eastAsia="宋体" w:hAnsi="宋体" w:cs="宋体" w:hint="eastAsia"/>
+          <w:rFonts w:ascii="宋体" w:eastAsia="宋体" w:hAnsi="宋体" w:cs="宋体"/>
           <w:kern w:val="0"/>
           <w:sz w:val="18"/>
           <w:szCs w:val="18"/>
@@ -1599,7 +1545,7 @@
         <w:ind w:firstLineChars="431" w:firstLine="776"/>
         <w:jc w:val="left"/>
         <w:rPr>
-          <w:rFonts w:ascii="宋体" w:eastAsia="宋体" w:hAnsi="宋体" w:cs="宋体" w:hint="eastAsia"/>
+          <w:rFonts w:ascii="宋体" w:eastAsia="宋体" w:hAnsi="宋体" w:cs="宋体"/>
           <w:kern w:val="0"/>
           <w:sz w:val="18"/>
           <w:szCs w:val="18"/>
@@ -1621,7 +1567,7 @@
         <w:ind w:firstLineChars="431" w:firstLine="776"/>
         <w:jc w:val="left"/>
         <w:rPr>
-          <w:rFonts w:ascii="宋体" w:eastAsia="宋体" w:hAnsi="宋体" w:cs="宋体" w:hint="eastAsia"/>
+          <w:rFonts w:ascii="宋体" w:eastAsia="宋体" w:hAnsi="宋体" w:cs="宋体"/>
           <w:kern w:val="0"/>
           <w:sz w:val="18"/>
           <w:szCs w:val="18"/>
@@ -1643,7 +1589,7 @@
         <w:ind w:firstLineChars="431" w:firstLine="776"/>
         <w:jc w:val="left"/>
         <w:rPr>
-          <w:rFonts w:ascii="宋体" w:eastAsia="宋体" w:hAnsi="宋体" w:cs="宋体" w:hint="eastAsia"/>
+          <w:rFonts w:ascii="宋体" w:eastAsia="宋体" w:hAnsi="宋体" w:cs="宋体"/>
           <w:kern w:val="0"/>
           <w:sz w:val="18"/>
           <w:szCs w:val="18"/>
@@ -1802,9 +1748,6 @@
       <w:pPr>
         <w:pStyle w:val="a4"/>
         <w:ind w:left="720" w:firstLineChars="0" w:firstLine="0"/>
-        <w:rPr>
-          <w:rFonts w:hint="eastAsia"/>
-        </w:rPr>
       </w:pPr>
       <w:r>
         <w:rPr>
@@ -1851,9 +1794,6 @@
       <w:pPr>
         <w:pStyle w:val="a4"/>
         <w:ind w:left="720" w:firstLineChars="0" w:firstLine="0"/>
-        <w:rPr>
-          <w:rFonts w:hint="eastAsia"/>
-        </w:rPr>
       </w:pPr>
       <w:r>
         <w:rPr>
@@ -1902,7 +1842,6 @@
         <w:shd w:val="clear" w:color="auto" w:fill="FFFFFF"/>
         <w:ind w:firstLineChars="300" w:firstLine="720"/>
         <w:rPr>
-          <w:rFonts w:hint="eastAsia"/>
           <w:color w:val="000000"/>
           <w:sz w:val="18"/>
           <w:szCs w:val="18"/>
@@ -1969,13 +1908,7 @@
         <w:rPr>
           <w:rFonts w:hint="eastAsia"/>
         </w:rPr>
-        <w:t>可以看出</w:t>
-      </w:r>
-      <w:r>
-        <w:rPr>
-          <w:rFonts w:hint="eastAsia"/>
-        </w:rPr>
-        <w:t>函数名定义规则，以后是否可以不用定义头文件？</w:t>
+        <w:t>可以看出函数名定义规则，以后是否可以不用定义头文件？</w:t>
       </w:r>
     </w:p>
     <w:p>
@@ -2007,9 +1940,6 @@
           <w:numId w:val="2"/>
         </w:numPr>
         <w:ind w:firstLineChars="0"/>
-        <w:rPr>
-          <w:rFonts w:hint="eastAsia"/>
-        </w:rPr>
       </w:pPr>
       <w:r>
         <w:rPr>
@@ -2042,9 +1972,6 @@
       <w:pPr>
         <w:pStyle w:val="a4"/>
         <w:ind w:left="720" w:firstLineChars="0" w:firstLine="0"/>
-        <w:rPr>
-          <w:rFonts w:hint="eastAsia"/>
-        </w:rPr>
       </w:pPr>
       <w:r>
         <w:rPr>
@@ -2089,11 +2016,6 @@
       </w:r>
     </w:p>
     <w:p>
-      <w:pPr>
-        <w:rPr>
-          <w:rFonts w:hint="eastAsia"/>
-        </w:rPr>
-      </w:pPr>
       <w:r>
         <w:rPr>
           <w:rFonts w:hint="eastAsia"/>
@@ -2149,9 +2071,6 @@
           <w:numId w:val="2"/>
         </w:numPr>
         <w:ind w:firstLineChars="0"/>
-        <w:rPr>
-          <w:rFonts w:hint="eastAsia"/>
-        </w:rPr>
       </w:pPr>
       <w:r>
         <w:rPr>
@@ -2192,7 +2111,6 @@
         <w:shd w:val="clear" w:color="auto" w:fill="FFFFFF"/>
         <w:ind w:left="720"/>
         <w:rPr>
-          <w:rFonts w:hint="eastAsia"/>
           <w:color w:val="000000"/>
           <w:sz w:val="18"/>
           <w:szCs w:val="18"/>
@@ -2585,9 +2503,6 @@
           <w:numId w:val="2"/>
         </w:numPr>
         <w:shd w:val="clear" w:color="auto" w:fill="FFFFFF"/>
-        <w:rPr>
-          <w:rFonts w:hint="eastAsia"/>
-        </w:rPr>
       </w:pPr>
       <w:r>
         <w:rPr>
@@ -2661,7 +2576,7 @@
         <w:ind w:firstLineChars="0"/>
         <w:jc w:val="left"/>
         <w:rPr>
-          <w:rFonts w:ascii="宋体" w:eastAsia="宋体" w:hAnsi="宋体" w:cs="宋体" w:hint="eastAsia"/>
+          <w:rFonts w:ascii="宋体" w:eastAsia="宋体" w:hAnsi="宋体" w:cs="宋体"/>
           <w:kern w:val="0"/>
           <w:sz w:val="24"/>
           <w:szCs w:val="24"/>
@@ -2684,7 +2599,7 @@
         <w:ind w:left="720" w:firstLineChars="0" w:firstLine="0"/>
         <w:jc w:val="left"/>
         <w:rPr>
-          <w:rFonts w:ascii="宋体" w:eastAsia="宋体" w:hAnsi="宋体" w:cs="宋体" w:hint="eastAsia"/>
+          <w:rFonts w:ascii="宋体" w:eastAsia="宋体" w:hAnsi="宋体" w:cs="宋体"/>
           <w:kern w:val="0"/>
           <w:sz w:val="24"/>
           <w:szCs w:val="24"/>
@@ -2705,7 +2620,7 @@
         <w:widowControl/>
         <w:jc w:val="left"/>
         <w:rPr>
-          <w:rFonts w:ascii="宋体" w:eastAsia="宋体" w:hAnsi="宋体" w:cs="宋体" w:hint="eastAsia"/>
+          <w:rFonts w:ascii="宋体" w:eastAsia="宋体" w:hAnsi="宋体" w:cs="宋体"/>
           <w:kern w:val="0"/>
           <w:sz w:val="24"/>
           <w:szCs w:val="24"/>
@@ -2728,7 +2643,7 @@
         <w:widowControl/>
         <w:jc w:val="left"/>
         <w:rPr>
-          <w:rFonts w:ascii="宋体" w:eastAsia="宋体" w:hAnsi="宋体" w:cs="宋体" w:hint="eastAsia"/>
+          <w:rFonts w:ascii="宋体" w:eastAsia="宋体" w:hAnsi="宋体" w:cs="宋体"/>
           <w:kern w:val="0"/>
           <w:sz w:val="24"/>
           <w:szCs w:val="24"/>
@@ -2780,7 +2695,7 @@
         <w:widowControl/>
         <w:jc w:val="left"/>
         <w:rPr>
-          <w:rFonts w:ascii="宋体" w:eastAsia="宋体" w:hAnsi="宋体" w:cs="宋体" w:hint="eastAsia"/>
+          <w:rFonts w:ascii="宋体" w:eastAsia="宋体" w:hAnsi="宋体" w:cs="宋体"/>
           <w:kern w:val="0"/>
           <w:sz w:val="24"/>
           <w:szCs w:val="24"/>
@@ -2842,7 +2757,7 @@
         <w:ind w:firstLine="480"/>
         <w:jc w:val="left"/>
         <w:rPr>
-          <w:rFonts w:ascii="宋体" w:eastAsia="宋体" w:hAnsi="宋体" w:cs="宋体" w:hint="eastAsia"/>
+          <w:rFonts w:ascii="宋体" w:eastAsia="宋体" w:hAnsi="宋体" w:cs="宋体"/>
           <w:kern w:val="0"/>
           <w:sz w:val="24"/>
           <w:szCs w:val="24"/>
@@ -2864,7 +2779,7 @@
         <w:ind w:firstLine="480"/>
         <w:jc w:val="left"/>
         <w:rPr>
-          <w:rFonts w:ascii="宋体" w:eastAsia="宋体" w:hAnsi="宋体" w:cs="宋体" w:hint="eastAsia"/>
+          <w:rFonts w:ascii="宋体" w:eastAsia="宋体" w:hAnsi="宋体" w:cs="宋体"/>
           <w:kern w:val="0"/>
           <w:sz w:val="24"/>
           <w:szCs w:val="24"/>
@@ -2886,7 +2801,7 @@
         <w:ind w:firstLine="480"/>
         <w:jc w:val="left"/>
         <w:rPr>
-          <w:rFonts w:ascii="宋体" w:eastAsia="宋体" w:hAnsi="宋体" w:cs="宋体" w:hint="eastAsia"/>
+          <w:rFonts w:ascii="宋体" w:eastAsia="宋体" w:hAnsi="宋体" w:cs="宋体"/>
           <w:kern w:val="0"/>
           <w:sz w:val="24"/>
           <w:szCs w:val="24"/>
@@ -2904,7 +2819,7 @@
         <w:ind w:firstLineChars="0"/>
         <w:jc w:val="left"/>
         <w:rPr>
-          <w:rFonts w:ascii="宋体" w:eastAsia="宋体" w:hAnsi="宋体" w:cs="宋体"/>
+          <w:rFonts w:ascii="宋体" w:eastAsia="宋体" w:hAnsi="宋体" w:cs="宋体" w:hint="eastAsia"/>
           <w:kern w:val="0"/>
           <w:sz w:val="24"/>
           <w:szCs w:val="24"/>
@@ -2912,13 +2827,14 @@
       </w:pPr>
       <w:r>
         <w:rPr>
-          <w:rFonts w:ascii="宋体" w:eastAsia="宋体" w:hAnsi="宋体" w:cs="宋体"/>
+          <w:rFonts w:ascii="宋体" w:eastAsia="宋体" w:hAnsi="宋体" w:cs="宋体" w:hint="eastAsia"/>
           <w:kern w:val="0"/>
           <w:sz w:val="24"/>
           <w:szCs w:val="24"/>
         </w:rPr>
-        <w:br/>
-      </w:r>
+        <w:t>如果</w:t>
+      </w:r>
+      <w:proofErr w:type="spellStart"/>
       <w:r>
         <w:rPr>
           <w:rFonts w:ascii="宋体" w:eastAsia="宋体" w:hAnsi="宋体" w:cs="宋体" w:hint="eastAsia"/>
@@ -2926,8 +2842,204 @@
           <w:sz w:val="24"/>
           <w:szCs w:val="24"/>
         </w:rPr>
+        <w:t>jni</w:t>
+      </w:r>
+      <w:proofErr w:type="spellEnd"/>
+      <w:r>
+        <w:rPr>
+          <w:rFonts w:ascii="宋体" w:eastAsia="宋体" w:hAnsi="宋体" w:cs="宋体" w:hint="eastAsia"/>
+          <w:kern w:val="0"/>
+          <w:sz w:val="24"/>
+          <w:szCs w:val="24"/>
+        </w:rPr>
+        <w:t>引用了别的库，比如log</w:t>
+      </w:r>
+    </w:p>
+    <w:p>
+      <w:pPr>
+        <w:pStyle w:val="a4"/>
+        <w:widowControl/>
+        <w:shd w:val="clear" w:color="auto" w:fill="FFFFFF"/>
+        <w:tabs>
+          <w:tab w:val="left" w:pos="916"/>
+          <w:tab w:val="left" w:pos="1832"/>
+          <w:tab w:val="left" w:pos="2748"/>
+          <w:tab w:val="left" w:pos="3664"/>
+          <w:tab w:val="left" w:pos="4580"/>
+          <w:tab w:val="left" w:pos="5496"/>
+          <w:tab w:val="left" w:pos="6412"/>
+          <w:tab w:val="left" w:pos="7328"/>
+          <w:tab w:val="left" w:pos="8244"/>
+          <w:tab w:val="left" w:pos="9160"/>
+          <w:tab w:val="left" w:pos="10076"/>
+          <w:tab w:val="left" w:pos="10992"/>
+          <w:tab w:val="left" w:pos="11908"/>
+          <w:tab w:val="left" w:pos="12824"/>
+          <w:tab w:val="left" w:pos="13740"/>
+          <w:tab w:val="left" w:pos="14656"/>
+        </w:tabs>
+        <w:ind w:left="720" w:firstLineChars="0" w:firstLine="0"/>
+        <w:jc w:val="left"/>
+        <w:rPr>
+          <w:rFonts w:ascii="宋体" w:eastAsia="宋体" w:hAnsi="宋体" w:cs="宋体"/>
+          <w:color w:val="000000"/>
+          <w:kern w:val="0"/>
+          <w:sz w:val="18"/>
+          <w:szCs w:val="18"/>
+        </w:rPr>
+      </w:pPr>
+      <w:r>
+        <w:rPr>
+          <w:rFonts w:ascii="宋体" w:eastAsia="宋体" w:hAnsi="宋体" w:cs="宋体" w:hint="eastAsia"/>
+          <w:color w:val="808000"/>
+          <w:kern w:val="0"/>
+          <w:sz w:val="18"/>
+          <w:szCs w:val="18"/>
+        </w:rPr>
+        <w:t>#include</w:t>
+      </w:r>
+      <w:r>
+        <w:rPr>
+          <w:rFonts w:ascii="宋体" w:eastAsia="宋体" w:hAnsi="宋体" w:cs="宋体" w:hint="eastAsia"/>
+          <w:b/>
+          <w:bCs/>
+          <w:color w:val="008000"/>
+          <w:kern w:val="0"/>
+          <w:sz w:val="18"/>
+          <w:szCs w:val="18"/>
+        </w:rPr>
+        <w:t>&lt;android/</w:t>
+      </w:r>
+      <w:proofErr w:type="spellStart"/>
+      <w:r>
+        <w:rPr>
+          <w:rFonts w:ascii="宋体" w:eastAsia="宋体" w:hAnsi="宋体" w:cs="宋体" w:hint="eastAsia"/>
+          <w:b/>
+          <w:bCs/>
+          <w:color w:val="008000"/>
+          <w:kern w:val="0"/>
+          <w:sz w:val="18"/>
+          <w:szCs w:val="18"/>
+        </w:rPr>
+        <w:t>log.h</w:t>
+      </w:r>
+      <w:proofErr w:type="spellEnd"/>
+      <w:r>
+        <w:rPr>
+          <w:rFonts w:ascii="宋体" w:eastAsia="宋体" w:hAnsi="宋体" w:cs="宋体" w:hint="eastAsia"/>
+          <w:b/>
+          <w:bCs/>
+          <w:color w:val="008000"/>
+          <w:kern w:val="0"/>
+          <w:sz w:val="18"/>
+          <w:szCs w:val="18"/>
+        </w:rPr>
+        <w:t>&gt;</w:t>
+      </w:r>
+    </w:p>
+    <w:p>
+      <w:pPr>
+        <w:pStyle w:val="a4"/>
+        <w:widowControl/>
+        <w:ind w:left="720" w:firstLineChars="0" w:firstLine="0"/>
+        <w:jc w:val="left"/>
+        <w:rPr>
+          <w:rFonts w:ascii="宋体" w:eastAsia="宋体" w:hAnsi="宋体" w:cs="宋体" w:hint="eastAsia"/>
+          <w:kern w:val="0"/>
+          <w:sz w:val="24"/>
+          <w:szCs w:val="24"/>
+        </w:rPr>
+      </w:pPr>
+      <w:r>
+        <w:rPr>
+          <w:noProof/>
+        </w:rPr>
+        <w:drawing>
+          <wp:inline distT="0" distB="0" distL="0" distR="0" wp14:anchorId="4F8384DA" wp14:editId="48C2DF1B">
+            <wp:extent cx="5274310" cy="1934524"/>
+            <wp:effectExtent l="0" t="0" r="2540" b="8890"/>
+            <wp:docPr id="15" name="图片 15"/>
+            <wp:cNvGraphicFramePr>
+              <a:graphicFrameLocks xmlns:a="http://schemas.openxmlformats.org/drawingml/2006/main" noChangeAspect="1"/>
+            </wp:cNvGraphicFramePr>
+            <a:graphic xmlns:a="http://schemas.openxmlformats.org/drawingml/2006/main">
+              <a:graphicData uri="http://schemas.openxmlformats.org/drawingml/2006/picture">
+                <pic:pic xmlns:pic="http://schemas.openxmlformats.org/drawingml/2006/picture">
+                  <pic:nvPicPr>
+                    <pic:cNvPr id="0" name=""/>
+                    <pic:cNvPicPr/>
+                  </pic:nvPicPr>
+                  <pic:blipFill>
+                    <a:blip r:embed="rId20"/>
+                    <a:stretch>
+                      <a:fillRect/>
+                    </a:stretch>
+                  </pic:blipFill>
+                  <pic:spPr>
+                    <a:xfrm>
+                      <a:off x="0" y="0"/>
+                      <a:ext cx="5274310" cy="1934524"/>
+                    </a:xfrm>
+                    <a:prstGeom prst="rect">
+                      <a:avLst/>
+                    </a:prstGeom>
+                  </pic:spPr>
+                </pic:pic>
+              </a:graphicData>
+            </a:graphic>
+          </wp:inline>
+        </w:drawing>
+      </w:r>
+      <w:r>
+        <w:rPr>
+          <w:rFonts w:ascii="宋体" w:eastAsia="宋体" w:hAnsi="宋体" w:cs="宋体"/>
+          <w:kern w:val="0"/>
+          <w:sz w:val="24"/>
+          <w:szCs w:val="24"/>
+        </w:rPr>
+        <w:br/>
+      </w:r>
+      <w:r>
+        <w:rPr>
+          <w:rFonts w:ascii="宋体" w:eastAsia="宋体" w:hAnsi="宋体" w:cs="宋体" w:hint="eastAsia"/>
+          <w:kern w:val="0"/>
+          <w:sz w:val="24"/>
+          <w:szCs w:val="24"/>
+        </w:rPr>
         <w:t xml:space="preserve"> </w:t>
       </w:r>
+    </w:p>
+    <w:p>
+      <w:pPr>
+        <w:widowControl/>
+        <w:jc w:val="left"/>
+        <w:rPr>
+          <w:rFonts w:ascii="宋体" w:eastAsia="宋体" w:hAnsi="宋体" w:cs="宋体"/>
+          <w:kern w:val="0"/>
+          <w:sz w:val="24"/>
+          <w:szCs w:val="24"/>
+        </w:rPr>
+      </w:pPr>
+      <w:r>
+        <w:rPr>
+          <w:rFonts w:ascii="宋体" w:eastAsia="宋体" w:hAnsi="宋体" w:cs="宋体" w:hint="eastAsia"/>
+          <w:kern w:val="0"/>
+          <w:sz w:val="24"/>
+          <w:szCs w:val="24"/>
+        </w:rPr>
+        <w:t xml:space="preserve">    11)见例子</w:t>
+      </w:r>
+      <w:r>
+        <w:rPr>
+          <w:rFonts w:ascii="宋体" w:eastAsia="宋体" w:hAnsi="宋体" w:cs="宋体"/>
+          <w:kern w:val="0"/>
+          <w:sz w:val="24"/>
+          <w:szCs w:val="24"/>
+        </w:rPr>
+        <w:t>MesureBootTime</w:t>
+      </w:r>
+      <w:bookmarkStart w:id="0" w:name="_GoBack"/>
+      <w:bookmarkEnd w:id="0"/>
     </w:p>
     <w:p>
       <w:pPr>

</xml_diff>